<commit_message>
Adds changes to chapter 9 notes
</commit_message>
<xml_diff>
--- a/Machine Learning/Deep Learning By Ian Goodfellow/deep learning - Part 9.docx
+++ b/Machine Learning/Deep Learning By Ian Goodfellow/deep learning - Part 9.docx
@@ -1,6 +1,6 @@
 
 <file path=word/document.xml><?xml version="1.0" encoding="utf-8"?>
-<w:document xmlns:wpc="http://schemas.microsoft.com/office/word/2010/wordprocessingCanvas" xmlns:cx="http://schemas.microsoft.com/office/drawing/2014/chartex" xmlns:cx1="http://schemas.microsoft.com/office/drawing/2015/9/8/chartex" xmlns:cx2="http://schemas.microsoft.com/office/drawing/2015/10/21/chartex" xmlns:cx3="http://schemas.microsoft.com/office/drawing/2016/5/9/chartex" xmlns:cx4="http://schemas.microsoft.com/office/drawing/2016/5/10/chartex" xmlns:cx5="http://schemas.microsoft.com/office/drawing/2016/5/11/chartex" xmlns:cx6="http://schemas.microsoft.com/office/drawing/2016/5/12/chartex" xmlns:cx7="http://schemas.microsoft.com/office/drawing/2016/5/13/chartex" xmlns:cx8="http://schemas.microsoft.com/office/drawing/2016/5/14/chartex" xmlns:mc="http://schemas.openxmlformats.org/markup-compatibility/2006" xmlns:aink="http://schemas.microsoft.com/office/drawing/2016/ink" xmlns:am3d="http://schemas.microsoft.com/office/drawing/2017/model3d" xmlns:o="urn:schemas-microsoft-com:office:office" xmlns:r="http://schemas.openxmlformats.org/officeDocument/2006/relationships" xmlns:m="http://schemas.openxmlformats.org/officeDocument/2006/math" xmlns:v="urn:schemas-microsoft-com:vml" xmlns:wp14="http://schemas.microsoft.com/office/word/2010/wordprocessingDrawing" xmlns:wp="http://schemas.openxmlformats.org/drawingml/2006/wordprocessingDrawing" xmlns:w10="urn:schemas-microsoft-com:office:word" xmlns:w="http://schemas.openxmlformats.org/wordprocessingml/2006/main" xmlns:w14="http://schemas.microsoft.com/office/word/2010/wordml" xmlns:w15="http://schemas.microsoft.com/office/word/2012/wordml" xmlns:w16se="http://schemas.microsoft.com/office/word/2015/wordml/symex" xmlns:wpg="http://schemas.microsoft.com/office/word/2010/wordprocessingGroup" xmlns:wpi="http://schemas.microsoft.com/office/word/2010/wordprocessingInk" xmlns:wne="http://schemas.microsoft.com/office/word/2006/wordml" xmlns:wps="http://schemas.microsoft.com/office/word/2010/wordprocessingShape" mc:Ignorable="w14 w15 w16se wp14">
+<w:document xmlns:wpc="http://schemas.microsoft.com/office/word/2010/wordprocessingCanvas" xmlns:cx="http://schemas.microsoft.com/office/drawing/2014/chartex" xmlns:cx1="http://schemas.microsoft.com/office/drawing/2015/9/8/chartex" xmlns:cx2="http://schemas.microsoft.com/office/drawing/2015/10/21/chartex" xmlns:cx3="http://schemas.microsoft.com/office/drawing/2016/5/9/chartex" xmlns:cx4="http://schemas.microsoft.com/office/drawing/2016/5/10/chartex" xmlns:cx5="http://schemas.microsoft.com/office/drawing/2016/5/11/chartex" xmlns:cx6="http://schemas.microsoft.com/office/drawing/2016/5/12/chartex" xmlns:cx7="http://schemas.microsoft.com/office/drawing/2016/5/13/chartex" xmlns:cx8="http://schemas.microsoft.com/office/drawing/2016/5/14/chartex" xmlns:mc="http://schemas.openxmlformats.org/markup-compatibility/2006" xmlns:aink="http://schemas.microsoft.com/office/drawing/2016/ink" xmlns:am3d="http://schemas.microsoft.com/office/drawing/2017/model3d" xmlns:o="urn:schemas-microsoft-com:office:office" xmlns:r="http://schemas.openxmlformats.org/officeDocument/2006/relationships" xmlns:m="http://schemas.openxmlformats.org/officeDocument/2006/math" xmlns:v="urn:schemas-microsoft-com:vml" xmlns:wp14="http://schemas.microsoft.com/office/word/2010/wordprocessingDrawing" xmlns:wp="http://schemas.openxmlformats.org/drawingml/2006/wordprocessingDrawing" xmlns:w10="urn:schemas-microsoft-com:office:word" xmlns:w="http://schemas.openxmlformats.org/wordprocessingml/2006/main" xmlns:w14="http://schemas.microsoft.com/office/word/2010/wordml" xmlns:w15="http://schemas.microsoft.com/office/word/2012/wordml" xmlns:w16cid="http://schemas.microsoft.com/office/word/2016/wordml/cid" xmlns:w16se="http://schemas.microsoft.com/office/word/2015/wordml/symex" xmlns:wpg="http://schemas.microsoft.com/office/word/2010/wordprocessingGroup" xmlns:wpi="http://schemas.microsoft.com/office/word/2010/wordprocessingInk" xmlns:wne="http://schemas.microsoft.com/office/word/2006/wordml" xmlns:wps="http://schemas.microsoft.com/office/word/2010/wordprocessingShape" mc:Ignorable="w14 w15 w16se w16cid wp14">
   <w:body>
     <w:p>
       <w:pPr>
@@ -5956,6 +5956,1418 @@
           <w:szCs w:val="26"/>
         </w:rPr>
       </w:pPr>
+      <w:r>
+        <w:rPr>
+          <w:rFonts w:ascii="ComputerModernRoman" w:hAnsi="ComputerModernRoman" w:cs="ComputerModernRoman"/>
+          <w:szCs w:val="26"/>
+        </w:rPr>
+        <w:t>One advan</w:t>
+      </w:r>
+      <w:r>
+        <w:rPr>
+          <w:rFonts w:ascii="ComputerModernRoman" w:hAnsi="ComputerModernRoman" w:cs="ComputerModernRoman"/>
+          <w:szCs w:val="26"/>
+        </w:rPr>
+        <w:t xml:space="preserve">tage to convolutional networks </w:t>
+      </w:r>
+      <w:r>
+        <w:rPr>
+          <w:rFonts w:ascii="ComputerModernRoman" w:hAnsi="ComputerModernRoman" w:cs="ComputerModernRoman"/>
+          <w:szCs w:val="26"/>
+        </w:rPr>
+        <w:t>is that they can also process inputs with varying spatial extents. These kinds of</w:t>
+      </w:r>
+      <w:r>
+        <w:rPr>
+          <w:rFonts w:ascii="ComputerModernRoman" w:hAnsi="ComputerModernRoman" w:cs="ComputerModernRoman"/>
+          <w:szCs w:val="26"/>
+        </w:rPr>
+        <w:t xml:space="preserve"> </w:t>
+      </w:r>
+      <w:r>
+        <w:rPr>
+          <w:rFonts w:ascii="ComputerModernRoman" w:hAnsi="ComputerModernRoman" w:cs="ComputerModernRoman"/>
+          <w:szCs w:val="26"/>
+        </w:rPr>
+        <w:t>input simply cannot be represented by traditional, matrix multiplication-based</w:t>
+      </w:r>
+      <w:r>
+        <w:rPr>
+          <w:rFonts w:ascii="ComputerModernRoman" w:hAnsi="ComputerModernRoman" w:cs="ComputerModernRoman"/>
+          <w:szCs w:val="26"/>
+        </w:rPr>
+        <w:t xml:space="preserve"> </w:t>
+      </w:r>
+      <w:r>
+        <w:rPr>
+          <w:rFonts w:ascii="ComputerModernRoman" w:hAnsi="ComputerModernRoman" w:cs="ComputerModernRoman"/>
+          <w:szCs w:val="26"/>
+        </w:rPr>
+        <w:t>neural networks. This provides a compelling reason to use convolutional networks</w:t>
+      </w:r>
+      <w:r>
+        <w:rPr>
+          <w:rFonts w:ascii="ComputerModernRoman" w:hAnsi="ComputerModernRoman" w:cs="ComputerModernRoman"/>
+          <w:szCs w:val="26"/>
+        </w:rPr>
+        <w:t xml:space="preserve"> </w:t>
+      </w:r>
+      <w:r>
+        <w:rPr>
+          <w:rFonts w:ascii="ComputerModernRoman" w:hAnsi="ComputerModernRoman" w:cs="ComputerModernRoman"/>
+          <w:szCs w:val="26"/>
+        </w:rPr>
+        <w:t>even when computational cost and overfitting are not significant issues.</w:t>
+      </w:r>
+      <w:r>
+        <w:rPr>
+          <w:rFonts w:ascii="ComputerModernRoman" w:hAnsi="ComputerModernRoman" w:cs="ComputerModernRoman"/>
+          <w:szCs w:val="26"/>
+        </w:rPr>
+        <w:t xml:space="preserve"> </w:t>
+      </w:r>
+    </w:p>
+    <w:p>
+      <w:pPr>
+        <w:autoSpaceDE w:val="0"/>
+        <w:autoSpaceDN w:val="0"/>
+        <w:adjustRightInd w:val="0"/>
+        <w:spacing w:after="0" w:line="240" w:lineRule="auto"/>
+        <w:jc w:val="both"/>
+        <w:rPr>
+          <w:rFonts w:ascii="ComputerModernRoman" w:hAnsi="ComputerModernRoman" w:cs="ComputerModernRoman"/>
+          <w:szCs w:val="26"/>
+        </w:rPr>
+      </w:pPr>
+      <w:r>
+        <w:rPr>
+          <w:rFonts w:ascii="ComputerModernRoman" w:hAnsi="ComputerModernRoman" w:cs="ComputerModernRoman"/>
+          <w:szCs w:val="26"/>
+        </w:rPr>
+        <w:t>For example, consider a collection of images, where each image has a different</w:t>
+      </w:r>
+      <w:r>
+        <w:rPr>
+          <w:rFonts w:ascii="ComputerModernRoman" w:hAnsi="ComputerModernRoman" w:cs="ComputerModernRoman"/>
+          <w:szCs w:val="26"/>
+        </w:rPr>
+        <w:t xml:space="preserve"> </w:t>
+      </w:r>
+      <w:r>
+        <w:rPr>
+          <w:rFonts w:ascii="ComputerModernRoman" w:hAnsi="ComputerModernRoman" w:cs="ComputerModernRoman"/>
+          <w:szCs w:val="26"/>
+        </w:rPr>
+        <w:t>width and height. It is unclear how to model such inputs with a weight matrix of</w:t>
+      </w:r>
+      <w:r>
+        <w:rPr>
+          <w:rFonts w:ascii="ComputerModernRoman" w:hAnsi="ComputerModernRoman" w:cs="ComputerModernRoman"/>
+          <w:szCs w:val="26"/>
+        </w:rPr>
+        <w:t xml:space="preserve"> </w:t>
+      </w:r>
+      <w:r>
+        <w:rPr>
+          <w:rFonts w:ascii="ComputerModernRoman" w:hAnsi="ComputerModernRoman" w:cs="ComputerModernRoman"/>
+          <w:szCs w:val="26"/>
+        </w:rPr>
+        <w:t>fixed size. Convolution is straightforward to apply; the kernel is simply applied a</w:t>
+      </w:r>
+      <w:r>
+        <w:rPr>
+          <w:rFonts w:ascii="ComputerModernRoman" w:hAnsi="ComputerModernRoman" w:cs="ComputerModernRoman"/>
+          <w:szCs w:val="26"/>
+        </w:rPr>
+        <w:t xml:space="preserve"> </w:t>
+      </w:r>
+      <w:r>
+        <w:rPr>
+          <w:rFonts w:ascii="ComputerModernRoman" w:hAnsi="ComputerModernRoman" w:cs="ComputerModernRoman"/>
+          <w:szCs w:val="26"/>
+        </w:rPr>
+        <w:t>different number of times depending on the size of the input, and the output of the</w:t>
+      </w:r>
+      <w:r>
+        <w:rPr>
+          <w:rFonts w:ascii="ComputerModernRoman" w:hAnsi="ComputerModernRoman" w:cs="ComputerModernRoman"/>
+          <w:szCs w:val="26"/>
+        </w:rPr>
+        <w:t xml:space="preserve"> </w:t>
+      </w:r>
+      <w:r>
+        <w:rPr>
+          <w:rFonts w:ascii="ComputerModernRoman" w:hAnsi="ComputerModernRoman" w:cs="ComputerModernRoman"/>
+          <w:szCs w:val="26"/>
+        </w:rPr>
+        <w:t>convolution operation scales accordingly.</w:t>
+      </w:r>
+    </w:p>
+    <w:p>
+      <w:pPr>
+        <w:autoSpaceDE w:val="0"/>
+        <w:autoSpaceDN w:val="0"/>
+        <w:adjustRightInd w:val="0"/>
+        <w:spacing w:after="0" w:line="240" w:lineRule="auto"/>
+        <w:jc w:val="both"/>
+        <w:rPr>
+          <w:rFonts w:ascii="ComputerModernRoman" w:hAnsi="ComputerModernRoman" w:cs="ComputerModernRoman"/>
+          <w:szCs w:val="26"/>
+        </w:rPr>
+      </w:pPr>
+      <w:r>
+        <w:rPr>
+          <w:rFonts w:ascii="ComputerModernRoman" w:hAnsi="ComputerModernRoman" w:cs="ComputerModernRoman"/>
+          <w:szCs w:val="26"/>
+        </w:rPr>
+        <w:t>Sometimes the output of the network is</w:t>
+      </w:r>
+      <w:r>
+        <w:rPr>
+          <w:rFonts w:ascii="ComputerModernRoman" w:hAnsi="ComputerModernRoman" w:cs="ComputerModernRoman"/>
+          <w:szCs w:val="26"/>
+        </w:rPr>
+        <w:t xml:space="preserve"> </w:t>
+      </w:r>
+      <w:r>
+        <w:rPr>
+          <w:rFonts w:ascii="ComputerModernRoman" w:hAnsi="ComputerModernRoman" w:cs="ComputerModernRoman"/>
+          <w:szCs w:val="26"/>
+        </w:rPr>
+        <w:t>allowed to have variable size as well as the input, for example if we want to assign</w:t>
+      </w:r>
+      <w:r>
+        <w:rPr>
+          <w:rFonts w:ascii="ComputerModernRoman" w:hAnsi="ComputerModernRoman" w:cs="ComputerModernRoman"/>
+          <w:szCs w:val="26"/>
+        </w:rPr>
+        <w:t xml:space="preserve"> </w:t>
+      </w:r>
+      <w:r>
+        <w:rPr>
+          <w:rFonts w:ascii="ComputerModernRoman" w:hAnsi="ComputerModernRoman" w:cs="ComputerModernRoman"/>
+          <w:szCs w:val="26"/>
+        </w:rPr>
+        <w:t>a class label to each pixel of the input. In this case, no further design work is</w:t>
+      </w:r>
+      <w:r>
+        <w:rPr>
+          <w:rFonts w:ascii="ComputerModernRoman" w:hAnsi="ComputerModernRoman" w:cs="ComputerModernRoman"/>
+          <w:szCs w:val="26"/>
+        </w:rPr>
+        <w:t xml:space="preserve"> </w:t>
+      </w:r>
+      <w:r>
+        <w:rPr>
+          <w:rFonts w:ascii="ComputerModernRoman" w:hAnsi="ComputerModernRoman" w:cs="ComputerModernRoman"/>
+          <w:szCs w:val="26"/>
+        </w:rPr>
+        <w:t>necessary. In other cases, the network must produce some fixed-size output, for</w:t>
+      </w:r>
+      <w:r>
+        <w:rPr>
+          <w:rFonts w:ascii="ComputerModernRoman" w:hAnsi="ComputerModernRoman" w:cs="ComputerModernRoman"/>
+          <w:szCs w:val="26"/>
+        </w:rPr>
+        <w:t xml:space="preserve"> </w:t>
+      </w:r>
+      <w:r>
+        <w:rPr>
+          <w:rFonts w:ascii="ComputerModernRoman" w:hAnsi="ComputerModernRoman" w:cs="ComputerModernRoman"/>
+          <w:szCs w:val="26"/>
+        </w:rPr>
+        <w:t>example if we want to assign a single class label to the entire image. In this case</w:t>
+      </w:r>
+      <w:r>
+        <w:rPr>
+          <w:rFonts w:ascii="ComputerModernRoman" w:hAnsi="ComputerModernRoman" w:cs="ComputerModernRoman"/>
+          <w:szCs w:val="26"/>
+        </w:rPr>
+        <w:t xml:space="preserve"> </w:t>
+      </w:r>
+      <w:r>
+        <w:rPr>
+          <w:rFonts w:ascii="ComputerModernRoman" w:hAnsi="ComputerModernRoman" w:cs="ComputerModernRoman"/>
+          <w:szCs w:val="26"/>
+        </w:rPr>
+        <w:t>we must make some additional design steps, like inserting a pooling layer whose</w:t>
+      </w:r>
+      <w:r>
+        <w:rPr>
+          <w:rFonts w:ascii="ComputerModernRoman" w:hAnsi="ComputerModernRoman" w:cs="ComputerModernRoman"/>
+          <w:szCs w:val="26"/>
+        </w:rPr>
+        <w:t xml:space="preserve"> </w:t>
+      </w:r>
+      <w:r>
+        <w:rPr>
+          <w:rFonts w:ascii="ComputerModernRoman" w:hAnsi="ComputerModernRoman" w:cs="ComputerModernRoman"/>
+          <w:szCs w:val="26"/>
+        </w:rPr>
+        <w:t>pooling regions scale in size proportional to the size of the input, in order to</w:t>
+      </w:r>
+      <w:r>
+        <w:rPr>
+          <w:rFonts w:ascii="ComputerModernRoman" w:hAnsi="ComputerModernRoman" w:cs="ComputerModernRoman"/>
+          <w:szCs w:val="26"/>
+        </w:rPr>
+        <w:t xml:space="preserve"> </w:t>
+      </w:r>
+      <w:r>
+        <w:rPr>
+          <w:rFonts w:ascii="ComputerModernRoman" w:hAnsi="ComputerModernRoman" w:cs="ComputerModernRoman"/>
+          <w:szCs w:val="26"/>
+        </w:rPr>
+        <w:t>maintain a fixed number of pooled outputs.</w:t>
+      </w:r>
+    </w:p>
+    <w:p>
+      <w:pPr>
+        <w:autoSpaceDE w:val="0"/>
+        <w:autoSpaceDN w:val="0"/>
+        <w:adjustRightInd w:val="0"/>
+        <w:spacing w:after="0" w:line="240" w:lineRule="auto"/>
+        <w:jc w:val="both"/>
+        <w:rPr>
+          <w:rFonts w:ascii="ComputerModernRoman" w:hAnsi="ComputerModernRoman" w:cs="ComputerModernRoman"/>
+          <w:szCs w:val="26"/>
+        </w:rPr>
+      </w:pPr>
+      <w:r>
+        <w:rPr>
+          <w:rFonts w:ascii="ComputerModernRoman" w:hAnsi="ComputerModernRoman" w:cs="ComputerModernRoman"/>
+          <w:szCs w:val="26"/>
+        </w:rPr>
+        <w:t>Note that the use of convolution for processing variable sized inputs only makes</w:t>
+      </w:r>
+      <w:r>
+        <w:rPr>
+          <w:rFonts w:ascii="ComputerModernRoman" w:hAnsi="ComputerModernRoman" w:cs="ComputerModernRoman"/>
+          <w:szCs w:val="26"/>
+        </w:rPr>
+        <w:t xml:space="preserve"> </w:t>
+      </w:r>
+      <w:r>
+        <w:rPr>
+          <w:rFonts w:ascii="ComputerModernRoman" w:hAnsi="ComputerModernRoman" w:cs="ComputerModernRoman"/>
+          <w:szCs w:val="26"/>
+        </w:rPr>
+        <w:t>sense for inputs that have variable size because they contain varying amounts</w:t>
+      </w:r>
+      <w:r>
+        <w:rPr>
+          <w:rFonts w:ascii="ComputerModernRoman" w:hAnsi="ComputerModernRoman" w:cs="ComputerModernRoman"/>
+          <w:szCs w:val="26"/>
+        </w:rPr>
+        <w:t xml:space="preserve"> </w:t>
+      </w:r>
+      <w:r>
+        <w:rPr>
+          <w:rFonts w:ascii="ComputerModernRoman" w:hAnsi="ComputerModernRoman" w:cs="ComputerModernRoman"/>
+          <w:szCs w:val="26"/>
+        </w:rPr>
+        <w:t>of observation of the same kind of thing—diffe</w:t>
+      </w:r>
+      <w:r>
+        <w:rPr>
+          <w:rFonts w:ascii="ComputerModernRoman" w:hAnsi="ComputerModernRoman" w:cs="ComputerModernRoman"/>
+          <w:szCs w:val="26"/>
+        </w:rPr>
+        <w:t xml:space="preserve">rent lengths of recordings over </w:t>
+      </w:r>
+      <w:r>
+        <w:rPr>
+          <w:rFonts w:ascii="ComputerModernRoman" w:hAnsi="ComputerModernRoman" w:cs="ComputerModernRoman"/>
+          <w:szCs w:val="26"/>
+        </w:rPr>
+        <w:t>time, different widths of observations over space, etc. Convolution does not make</w:t>
+      </w:r>
+      <w:r>
+        <w:rPr>
+          <w:rFonts w:ascii="ComputerModernRoman" w:hAnsi="ComputerModernRoman" w:cs="ComputerModernRoman"/>
+          <w:szCs w:val="26"/>
+        </w:rPr>
+        <w:t xml:space="preserve"> </w:t>
+      </w:r>
+      <w:r>
+        <w:rPr>
+          <w:rFonts w:ascii="ComputerModernRoman" w:hAnsi="ComputerModernRoman" w:cs="ComputerModernRoman"/>
+          <w:szCs w:val="26"/>
+        </w:rPr>
+        <w:t>sense if the input has variable size because it can optionally include different</w:t>
+      </w:r>
+      <w:r>
+        <w:rPr>
+          <w:rFonts w:ascii="ComputerModernRoman" w:hAnsi="ComputerModernRoman" w:cs="ComputerModernRoman"/>
+          <w:szCs w:val="26"/>
+        </w:rPr>
+        <w:t xml:space="preserve"> </w:t>
+      </w:r>
+      <w:r>
+        <w:rPr>
+          <w:rFonts w:ascii="ComputerModernRoman" w:hAnsi="ComputerModernRoman" w:cs="ComputerModernRoman"/>
+          <w:szCs w:val="26"/>
+        </w:rPr>
+        <w:t>kinds of observations. For example, if we are processing college applications, and</w:t>
+      </w:r>
+      <w:r>
+        <w:rPr>
+          <w:rFonts w:ascii="ComputerModernRoman" w:hAnsi="ComputerModernRoman" w:cs="ComputerModernRoman"/>
+          <w:szCs w:val="26"/>
+        </w:rPr>
+        <w:t xml:space="preserve"> </w:t>
+      </w:r>
+      <w:r>
+        <w:rPr>
+          <w:rFonts w:ascii="ComputerModernRoman" w:hAnsi="ComputerModernRoman" w:cs="ComputerModernRoman"/>
+          <w:szCs w:val="26"/>
+        </w:rPr>
+        <w:t>our features consist of both grades and standardized test scores, but not every</w:t>
+      </w:r>
+      <w:r>
+        <w:rPr>
+          <w:rFonts w:ascii="ComputerModernRoman" w:hAnsi="ComputerModernRoman" w:cs="ComputerModernRoman"/>
+          <w:szCs w:val="26"/>
+        </w:rPr>
+        <w:t xml:space="preserve"> </w:t>
+      </w:r>
+      <w:r>
+        <w:rPr>
+          <w:rFonts w:ascii="ComputerModernRoman" w:hAnsi="ComputerModernRoman" w:cs="ComputerModernRoman"/>
+          <w:szCs w:val="26"/>
+        </w:rPr>
+        <w:t>applicant took the standardized test, then it does not make sense to convolve the</w:t>
+      </w:r>
+      <w:r>
+        <w:rPr>
+          <w:rFonts w:ascii="ComputerModernRoman" w:hAnsi="ComputerModernRoman" w:cs="ComputerModernRoman"/>
+          <w:szCs w:val="26"/>
+        </w:rPr>
+        <w:t xml:space="preserve"> </w:t>
+      </w:r>
+      <w:r>
+        <w:rPr>
+          <w:rFonts w:ascii="ComputerModernRoman" w:hAnsi="ComputerModernRoman" w:cs="ComputerModernRoman"/>
+          <w:szCs w:val="26"/>
+        </w:rPr>
+        <w:t>same weights over both the features corresponding to the grades and the features</w:t>
+      </w:r>
+      <w:r>
+        <w:rPr>
+          <w:rFonts w:ascii="ComputerModernRoman" w:hAnsi="ComputerModernRoman" w:cs="ComputerModernRoman"/>
+          <w:szCs w:val="26"/>
+        </w:rPr>
+        <w:t xml:space="preserve"> </w:t>
+      </w:r>
+      <w:r>
+        <w:rPr>
+          <w:rFonts w:ascii="ComputerModernRoman" w:hAnsi="ComputerModernRoman" w:cs="ComputerModernRoman"/>
+          <w:szCs w:val="26"/>
+        </w:rPr>
+        <w:t>corresponding to the test scores.</w:t>
+      </w:r>
+    </w:p>
+    <w:p>
+      <w:pPr>
+        <w:autoSpaceDE w:val="0"/>
+        <w:autoSpaceDN w:val="0"/>
+        <w:adjustRightInd w:val="0"/>
+        <w:spacing w:after="0" w:line="240" w:lineRule="auto"/>
+        <w:jc w:val="both"/>
+        <w:rPr>
+          <w:rFonts w:ascii="ComputerModernRoman" w:hAnsi="ComputerModernRoman" w:cs="ComputerModernRoman"/>
+          <w:szCs w:val="26"/>
+        </w:rPr>
+      </w:pPr>
+      <w:bookmarkStart w:id="1" w:name="_GoBack"/>
+      <w:bookmarkEnd w:id="1"/>
+    </w:p>
+    <w:tbl>
+      <w:tblPr>
+        <w:tblStyle w:val="TableGrid"/>
+        <w:tblW w:w="0" w:type="auto"/>
+        <w:tblLook w:val="04A0" w:firstRow="1" w:lastRow="0" w:firstColumn="1" w:lastColumn="0" w:noHBand="0" w:noVBand="1"/>
+      </w:tblPr>
+      <w:tblGrid>
+        <w:gridCol w:w="625"/>
+        <w:gridCol w:w="4140"/>
+        <w:gridCol w:w="4585"/>
+      </w:tblGrid>
+      <w:tr>
+        <w:tc>
+          <w:tcPr>
+            <w:tcW w:w="625" w:type="dxa"/>
+          </w:tcPr>
+          <w:p>
+            <w:pPr>
+              <w:autoSpaceDE w:val="0"/>
+              <w:autoSpaceDN w:val="0"/>
+              <w:adjustRightInd w:val="0"/>
+              <w:jc w:val="both"/>
+              <w:rPr>
+                <w:rFonts w:ascii="ComputerModernRoman" w:hAnsi="ComputerModernRoman" w:cs="ComputerModernRoman"/>
+                <w:szCs w:val="26"/>
+              </w:rPr>
+            </w:pPr>
+          </w:p>
+        </w:tc>
+        <w:tc>
+          <w:tcPr>
+            <w:tcW w:w="4140" w:type="dxa"/>
+          </w:tcPr>
+          <w:p>
+            <w:pPr>
+              <w:autoSpaceDE w:val="0"/>
+              <w:autoSpaceDN w:val="0"/>
+              <w:adjustRightInd w:val="0"/>
+              <w:jc w:val="center"/>
+              <w:rPr>
+                <w:rFonts w:ascii="ComputerModernRoman" w:hAnsi="ComputerModernRoman" w:cs="ComputerModernRoman"/>
+                <w:szCs w:val="26"/>
+              </w:rPr>
+            </w:pPr>
+            <w:r>
+              <w:rPr>
+                <w:rFonts w:ascii="ComputerModernRoman" w:hAnsi="ComputerModernRoman" w:cs="ComputerModernRoman"/>
+                <w:sz w:val="26"/>
+                <w:szCs w:val="26"/>
+              </w:rPr>
+              <w:t>Single channel</w:t>
+            </w:r>
+          </w:p>
+        </w:tc>
+        <w:tc>
+          <w:tcPr>
+            <w:tcW w:w="4585" w:type="dxa"/>
+          </w:tcPr>
+          <w:p>
+            <w:pPr>
+              <w:autoSpaceDE w:val="0"/>
+              <w:autoSpaceDN w:val="0"/>
+              <w:adjustRightInd w:val="0"/>
+              <w:jc w:val="center"/>
+              <w:rPr>
+                <w:rFonts w:ascii="ComputerModernRoman" w:hAnsi="ComputerModernRoman" w:cs="ComputerModernRoman"/>
+                <w:szCs w:val="26"/>
+              </w:rPr>
+            </w:pPr>
+            <w:r>
+              <w:rPr>
+                <w:rFonts w:ascii="ComputerModernRoman" w:hAnsi="ComputerModernRoman" w:cs="ComputerModernRoman"/>
+                <w:sz w:val="26"/>
+                <w:szCs w:val="26"/>
+              </w:rPr>
+              <w:t>Multi-channel</w:t>
+            </w:r>
+          </w:p>
+        </w:tc>
+      </w:tr>
+      <w:tr>
+        <w:tc>
+          <w:tcPr>
+            <w:tcW w:w="625" w:type="dxa"/>
+          </w:tcPr>
+          <w:p>
+            <w:pPr>
+              <w:autoSpaceDE w:val="0"/>
+              <w:autoSpaceDN w:val="0"/>
+              <w:adjustRightInd w:val="0"/>
+              <w:jc w:val="both"/>
+              <w:rPr>
+                <w:rFonts w:ascii="ComputerModernRoman" w:hAnsi="ComputerModernRoman" w:cs="ComputerModernRoman"/>
+                <w:szCs w:val="26"/>
+              </w:rPr>
+            </w:pPr>
+            <w:r>
+              <w:rPr>
+                <w:rFonts w:ascii="ComputerModernRoman" w:hAnsi="ComputerModernRoman" w:cs="ComputerModernRoman"/>
+                <w:sz w:val="26"/>
+                <w:szCs w:val="26"/>
+              </w:rPr>
+              <w:t>1-D</w:t>
+            </w:r>
+          </w:p>
+        </w:tc>
+        <w:tc>
+          <w:tcPr>
+            <w:tcW w:w="4140" w:type="dxa"/>
+          </w:tcPr>
+          <w:p>
+            <w:pPr>
+              <w:autoSpaceDE w:val="0"/>
+              <w:autoSpaceDN w:val="0"/>
+              <w:adjustRightInd w:val="0"/>
+              <w:jc w:val="both"/>
+              <w:rPr>
+                <w:rFonts w:ascii="ComputerModernRoman" w:hAnsi="ComputerModernRoman" w:cs="ComputerModernRoman"/>
+                <w:szCs w:val="26"/>
+              </w:rPr>
+            </w:pPr>
+            <w:r>
+              <w:rPr>
+                <w:rFonts w:ascii="ComputerModernRoman" w:hAnsi="ComputerModernRoman" w:cs="ComputerModernRoman"/>
+                <w:szCs w:val="26"/>
+              </w:rPr>
+              <w:t>Audio waveform: The axis we</w:t>
+            </w:r>
+            <w:r>
+              <w:rPr>
+                <w:rFonts w:ascii="ComputerModernRoman" w:hAnsi="ComputerModernRoman" w:cs="ComputerModernRoman"/>
+                <w:szCs w:val="26"/>
+              </w:rPr>
+              <w:t xml:space="preserve"> </w:t>
+            </w:r>
+            <w:r>
+              <w:rPr>
+                <w:rFonts w:ascii="ComputerModernRoman" w:hAnsi="ComputerModernRoman" w:cs="ComputerModernRoman"/>
+                <w:szCs w:val="26"/>
+              </w:rPr>
+              <w:t>convolve over corresponds to</w:t>
+            </w:r>
+            <w:r>
+              <w:rPr>
+                <w:rFonts w:ascii="ComputerModernRoman" w:hAnsi="ComputerModernRoman" w:cs="ComputerModernRoman"/>
+                <w:szCs w:val="26"/>
+              </w:rPr>
+              <w:t xml:space="preserve"> </w:t>
+            </w:r>
+            <w:r>
+              <w:rPr>
+                <w:rFonts w:ascii="ComputerModernRoman" w:hAnsi="ComputerModernRoman" w:cs="ComputerModernRoman"/>
+                <w:szCs w:val="26"/>
+              </w:rPr>
+              <w:t>time. We discretize time and</w:t>
+            </w:r>
+            <w:r>
+              <w:rPr>
+                <w:rFonts w:ascii="ComputerModernRoman" w:hAnsi="ComputerModernRoman" w:cs="ComputerModernRoman"/>
+                <w:szCs w:val="26"/>
+              </w:rPr>
+              <w:t xml:space="preserve"> </w:t>
+            </w:r>
+            <w:r>
+              <w:rPr>
+                <w:rFonts w:ascii="ComputerModernRoman" w:hAnsi="ComputerModernRoman" w:cs="ComputerModernRoman"/>
+                <w:szCs w:val="26"/>
+              </w:rPr>
+              <w:t>measure the amplitude of the</w:t>
+            </w:r>
+            <w:r>
+              <w:rPr>
+                <w:rFonts w:ascii="ComputerModernRoman" w:hAnsi="ComputerModernRoman" w:cs="ComputerModernRoman"/>
+                <w:szCs w:val="26"/>
+              </w:rPr>
+              <w:t xml:space="preserve"> </w:t>
+            </w:r>
+            <w:r>
+              <w:rPr>
+                <w:rFonts w:ascii="ComputerModernRoman" w:hAnsi="ComputerModernRoman" w:cs="ComputerModernRoman"/>
+                <w:szCs w:val="26"/>
+              </w:rPr>
+              <w:t>waveform once per time step.</w:t>
+            </w:r>
+          </w:p>
+        </w:tc>
+        <w:tc>
+          <w:tcPr>
+            <w:tcW w:w="4585" w:type="dxa"/>
+          </w:tcPr>
+          <w:p>
+            <w:pPr>
+              <w:autoSpaceDE w:val="0"/>
+              <w:autoSpaceDN w:val="0"/>
+              <w:adjustRightInd w:val="0"/>
+              <w:jc w:val="both"/>
+              <w:rPr>
+                <w:rFonts w:ascii="ComputerModernRoman" w:hAnsi="ComputerModernRoman" w:cs="ComputerModernRoman"/>
+                <w:szCs w:val="26"/>
+              </w:rPr>
+            </w:pPr>
+            <w:r>
+              <w:rPr>
+                <w:rFonts w:ascii="ComputerModernRoman" w:hAnsi="ComputerModernRoman" w:cs="ComputerModernRoman"/>
+                <w:szCs w:val="26"/>
+              </w:rPr>
+              <w:t>Skeleton animation data: Animations</w:t>
+            </w:r>
+            <w:r>
+              <w:rPr>
+                <w:rFonts w:ascii="ComputerModernRoman" w:hAnsi="ComputerModernRoman" w:cs="ComputerModernRoman"/>
+                <w:szCs w:val="26"/>
+              </w:rPr>
+              <w:t xml:space="preserve"> </w:t>
+            </w:r>
+            <w:r>
+              <w:rPr>
+                <w:rFonts w:ascii="ComputerModernRoman" w:hAnsi="ComputerModernRoman" w:cs="ComputerModernRoman"/>
+                <w:szCs w:val="26"/>
+              </w:rPr>
+              <w:t>of 3-D computer-rendered</w:t>
+            </w:r>
+            <w:r>
+              <w:rPr>
+                <w:rFonts w:ascii="ComputerModernRoman" w:hAnsi="ComputerModernRoman" w:cs="ComputerModernRoman"/>
+                <w:szCs w:val="26"/>
+              </w:rPr>
+              <w:t xml:space="preserve"> </w:t>
+            </w:r>
+            <w:r>
+              <w:rPr>
+                <w:rFonts w:ascii="ComputerModernRoman" w:hAnsi="ComputerModernRoman" w:cs="ComputerModernRoman"/>
+                <w:szCs w:val="26"/>
+              </w:rPr>
+              <w:t>characters are generated by altering</w:t>
+            </w:r>
+            <w:r>
+              <w:rPr>
+                <w:rFonts w:ascii="ComputerModernRoman" w:hAnsi="ComputerModernRoman" w:cs="ComputerModernRoman"/>
+                <w:szCs w:val="26"/>
+              </w:rPr>
+              <w:t xml:space="preserve"> </w:t>
+            </w:r>
+            <w:r>
+              <w:rPr>
+                <w:rFonts w:ascii="ComputerModernRoman" w:hAnsi="ComputerModernRoman" w:cs="ComputerModernRoman"/>
+                <w:szCs w:val="26"/>
+              </w:rPr>
+              <w:t>the pose of a “skeleton” over</w:t>
+            </w:r>
+            <w:r>
+              <w:rPr>
+                <w:rFonts w:ascii="ComputerModernRoman" w:hAnsi="ComputerModernRoman" w:cs="ComputerModernRoman"/>
+                <w:szCs w:val="26"/>
+              </w:rPr>
+              <w:t xml:space="preserve"> </w:t>
+            </w:r>
+            <w:r>
+              <w:rPr>
+                <w:rFonts w:ascii="ComputerModernRoman" w:hAnsi="ComputerModernRoman" w:cs="ComputerModernRoman"/>
+                <w:szCs w:val="26"/>
+              </w:rPr>
+              <w:t>time. At each point in time, the</w:t>
+            </w:r>
+            <w:r>
+              <w:rPr>
+                <w:rFonts w:ascii="ComputerModernRoman" w:hAnsi="ComputerModernRoman" w:cs="ComputerModernRoman"/>
+                <w:szCs w:val="26"/>
+              </w:rPr>
+              <w:t xml:space="preserve"> </w:t>
+            </w:r>
+            <w:r>
+              <w:rPr>
+                <w:rFonts w:ascii="ComputerModernRoman" w:hAnsi="ComputerModernRoman" w:cs="ComputerModernRoman"/>
+                <w:szCs w:val="26"/>
+              </w:rPr>
+              <w:t>pose of the character is described</w:t>
+            </w:r>
+            <w:r>
+              <w:rPr>
+                <w:rFonts w:ascii="ComputerModernRoman" w:hAnsi="ComputerModernRoman" w:cs="ComputerModernRoman"/>
+                <w:szCs w:val="26"/>
+              </w:rPr>
+              <w:t xml:space="preserve"> </w:t>
+            </w:r>
+            <w:r>
+              <w:rPr>
+                <w:rFonts w:ascii="ComputerModernRoman" w:hAnsi="ComputerModernRoman" w:cs="ComputerModernRoman"/>
+                <w:szCs w:val="26"/>
+              </w:rPr>
+              <w:t>by a specification of the angles of</w:t>
+            </w:r>
+            <w:r>
+              <w:rPr>
+                <w:rFonts w:ascii="ComputerModernRoman" w:hAnsi="ComputerModernRoman" w:cs="ComputerModernRoman"/>
+                <w:szCs w:val="26"/>
+              </w:rPr>
+              <w:t xml:space="preserve"> </w:t>
+            </w:r>
+            <w:r>
+              <w:rPr>
+                <w:rFonts w:ascii="ComputerModernRoman" w:hAnsi="ComputerModernRoman" w:cs="ComputerModernRoman"/>
+                <w:szCs w:val="26"/>
+              </w:rPr>
+              <w:t>each of the joints in the character’s</w:t>
+            </w:r>
+            <w:r>
+              <w:rPr>
+                <w:rFonts w:ascii="ComputerModernRoman" w:hAnsi="ComputerModernRoman" w:cs="ComputerModernRoman"/>
+                <w:szCs w:val="26"/>
+              </w:rPr>
+              <w:t xml:space="preserve"> </w:t>
+            </w:r>
+            <w:r>
+              <w:rPr>
+                <w:rFonts w:ascii="ComputerModernRoman" w:hAnsi="ComputerModernRoman" w:cs="ComputerModernRoman"/>
+                <w:szCs w:val="26"/>
+              </w:rPr>
+              <w:t>skeleton. Each channel in</w:t>
+            </w:r>
+            <w:r>
+              <w:rPr>
+                <w:rFonts w:ascii="ComputerModernRoman" w:hAnsi="ComputerModernRoman" w:cs="ComputerModernRoman"/>
+                <w:szCs w:val="26"/>
+              </w:rPr>
+              <w:t xml:space="preserve"> </w:t>
+            </w:r>
+            <w:r>
+              <w:rPr>
+                <w:rFonts w:ascii="ComputerModernRoman" w:hAnsi="ComputerModernRoman" w:cs="ComputerModernRoman"/>
+                <w:szCs w:val="26"/>
+              </w:rPr>
+              <w:t>the data we feed to the convolutional</w:t>
+            </w:r>
+          </w:p>
+          <w:p>
+            <w:pPr>
+              <w:autoSpaceDE w:val="0"/>
+              <w:autoSpaceDN w:val="0"/>
+              <w:adjustRightInd w:val="0"/>
+              <w:jc w:val="both"/>
+              <w:rPr>
+                <w:rFonts w:ascii="ComputerModernRoman" w:hAnsi="ComputerModernRoman" w:cs="ComputerModernRoman"/>
+                <w:szCs w:val="26"/>
+              </w:rPr>
+            </w:pPr>
+            <w:r>
+              <w:rPr>
+                <w:rFonts w:ascii="ComputerModernRoman" w:hAnsi="ComputerModernRoman" w:cs="ComputerModernRoman"/>
+                <w:szCs w:val="26"/>
+              </w:rPr>
+              <w:t>model represents the angle</w:t>
+            </w:r>
+            <w:r>
+              <w:rPr>
+                <w:rFonts w:ascii="ComputerModernRoman" w:hAnsi="ComputerModernRoman" w:cs="ComputerModernRoman"/>
+                <w:szCs w:val="26"/>
+              </w:rPr>
+              <w:t xml:space="preserve"> </w:t>
+            </w:r>
+            <w:r>
+              <w:rPr>
+                <w:rFonts w:ascii="ComputerModernRoman" w:hAnsi="ComputerModernRoman" w:cs="ComputerModernRoman"/>
+                <w:szCs w:val="26"/>
+              </w:rPr>
+              <w:t>about one axis of one joint.</w:t>
+            </w:r>
+          </w:p>
+        </w:tc>
+      </w:tr>
+      <w:tr>
+        <w:tc>
+          <w:tcPr>
+            <w:tcW w:w="625" w:type="dxa"/>
+          </w:tcPr>
+          <w:p>
+            <w:pPr>
+              <w:autoSpaceDE w:val="0"/>
+              <w:autoSpaceDN w:val="0"/>
+              <w:adjustRightInd w:val="0"/>
+              <w:jc w:val="both"/>
+              <w:rPr>
+                <w:rFonts w:ascii="ComputerModernRoman" w:hAnsi="ComputerModernRoman" w:cs="ComputerModernRoman"/>
+                <w:szCs w:val="26"/>
+              </w:rPr>
+            </w:pPr>
+            <w:r>
+              <w:rPr>
+                <w:rFonts w:ascii="ComputerModernRoman" w:hAnsi="ComputerModernRoman" w:cs="ComputerModernRoman"/>
+                <w:sz w:val="26"/>
+                <w:szCs w:val="26"/>
+              </w:rPr>
+              <w:t>2-D</w:t>
+            </w:r>
+          </w:p>
+        </w:tc>
+        <w:tc>
+          <w:tcPr>
+            <w:tcW w:w="4140" w:type="dxa"/>
+          </w:tcPr>
+          <w:p>
+            <w:pPr>
+              <w:autoSpaceDE w:val="0"/>
+              <w:autoSpaceDN w:val="0"/>
+              <w:adjustRightInd w:val="0"/>
+              <w:jc w:val="both"/>
+              <w:rPr>
+                <w:rFonts w:ascii="ComputerModernRoman" w:hAnsi="ComputerModernRoman" w:cs="ComputerModernRoman"/>
+                <w:szCs w:val="26"/>
+              </w:rPr>
+            </w:pPr>
+            <w:r>
+              <w:rPr>
+                <w:rFonts w:ascii="ComputerModernRoman" w:hAnsi="ComputerModernRoman" w:cs="ComputerModernRoman"/>
+                <w:szCs w:val="26"/>
+              </w:rPr>
+              <w:t>Audio data that has been preprocessed</w:t>
+            </w:r>
+            <w:r>
+              <w:rPr>
+                <w:rFonts w:ascii="ComputerModernRoman" w:hAnsi="ComputerModernRoman" w:cs="ComputerModernRoman"/>
+                <w:szCs w:val="26"/>
+              </w:rPr>
+              <w:t xml:space="preserve"> </w:t>
+            </w:r>
+            <w:r>
+              <w:rPr>
+                <w:rFonts w:ascii="ComputerModernRoman" w:hAnsi="ComputerModernRoman" w:cs="ComputerModernRoman"/>
+                <w:szCs w:val="26"/>
+              </w:rPr>
+              <w:t>with a Fourier transform:</w:t>
+            </w:r>
+            <w:r>
+              <w:rPr>
+                <w:rFonts w:ascii="ComputerModernRoman" w:hAnsi="ComputerModernRoman" w:cs="ComputerModernRoman"/>
+                <w:szCs w:val="26"/>
+              </w:rPr>
+              <w:t xml:space="preserve"> </w:t>
+            </w:r>
+            <w:r>
+              <w:rPr>
+                <w:rFonts w:ascii="ComputerModernRoman" w:hAnsi="ComputerModernRoman" w:cs="ComputerModernRoman"/>
+                <w:szCs w:val="26"/>
+              </w:rPr>
+              <w:t>We can transform the audio waveform</w:t>
+            </w:r>
+            <w:r>
+              <w:rPr>
+                <w:rFonts w:ascii="ComputerModernRoman" w:hAnsi="ComputerModernRoman" w:cs="ComputerModernRoman"/>
+                <w:szCs w:val="26"/>
+              </w:rPr>
+              <w:t xml:space="preserve"> </w:t>
+            </w:r>
+            <w:r>
+              <w:rPr>
+                <w:rFonts w:ascii="ComputerModernRoman" w:hAnsi="ComputerModernRoman" w:cs="ComputerModernRoman"/>
+                <w:szCs w:val="26"/>
+              </w:rPr>
+              <w:t>into a 2D tensor with different</w:t>
+            </w:r>
+            <w:r>
+              <w:rPr>
+                <w:rFonts w:ascii="ComputerModernRoman" w:hAnsi="ComputerModernRoman" w:cs="ComputerModernRoman"/>
+                <w:szCs w:val="26"/>
+              </w:rPr>
+              <w:t xml:space="preserve"> </w:t>
+            </w:r>
+            <w:r>
+              <w:rPr>
+                <w:rFonts w:ascii="ComputerModernRoman" w:hAnsi="ComputerModernRoman" w:cs="ComputerModernRoman"/>
+                <w:szCs w:val="26"/>
+              </w:rPr>
+              <w:t>rows corresponding to different</w:t>
+            </w:r>
+          </w:p>
+          <w:p>
+            <w:pPr>
+              <w:autoSpaceDE w:val="0"/>
+              <w:autoSpaceDN w:val="0"/>
+              <w:adjustRightInd w:val="0"/>
+              <w:jc w:val="both"/>
+              <w:rPr>
+                <w:rFonts w:ascii="ComputerModernRoman" w:hAnsi="ComputerModernRoman" w:cs="ComputerModernRoman"/>
+                <w:szCs w:val="26"/>
+              </w:rPr>
+            </w:pPr>
+            <w:r>
+              <w:rPr>
+                <w:rFonts w:ascii="ComputerModernRoman" w:hAnsi="ComputerModernRoman" w:cs="ComputerModernRoman"/>
+                <w:szCs w:val="26"/>
+              </w:rPr>
+              <w:t>frequencies and different</w:t>
+            </w:r>
+            <w:r>
+              <w:rPr>
+                <w:rFonts w:ascii="ComputerModernRoman" w:hAnsi="ComputerModernRoman" w:cs="ComputerModernRoman"/>
+                <w:szCs w:val="26"/>
+              </w:rPr>
+              <w:t xml:space="preserve"> </w:t>
+            </w:r>
+            <w:r>
+              <w:rPr>
+                <w:rFonts w:ascii="ComputerModernRoman" w:hAnsi="ComputerModernRoman" w:cs="ComputerModernRoman"/>
+                <w:szCs w:val="26"/>
+              </w:rPr>
+              <w:t>columns corresponding to different</w:t>
+            </w:r>
+            <w:r>
+              <w:rPr>
+                <w:rFonts w:ascii="ComputerModernRoman" w:hAnsi="ComputerModernRoman" w:cs="ComputerModernRoman"/>
+                <w:szCs w:val="26"/>
+              </w:rPr>
+              <w:t xml:space="preserve"> </w:t>
+            </w:r>
+            <w:r>
+              <w:rPr>
+                <w:rFonts w:ascii="ComputerModernRoman" w:hAnsi="ComputerModernRoman" w:cs="ComputerModernRoman"/>
+                <w:szCs w:val="26"/>
+              </w:rPr>
+              <w:t>points in time. Using convolution</w:t>
+            </w:r>
+            <w:r>
+              <w:rPr>
+                <w:rFonts w:ascii="ComputerModernRoman" w:hAnsi="ComputerModernRoman" w:cs="ComputerModernRoman"/>
+                <w:szCs w:val="26"/>
+              </w:rPr>
+              <w:t xml:space="preserve"> </w:t>
+            </w:r>
+            <w:r>
+              <w:rPr>
+                <w:rFonts w:ascii="ComputerModernRoman" w:hAnsi="ComputerModernRoman" w:cs="ComputerModernRoman"/>
+                <w:szCs w:val="26"/>
+              </w:rPr>
+              <w:t>in the time makes the model</w:t>
+            </w:r>
+            <w:r>
+              <w:rPr>
+                <w:rFonts w:ascii="ComputerModernRoman" w:hAnsi="ComputerModernRoman" w:cs="ComputerModernRoman"/>
+                <w:szCs w:val="26"/>
+              </w:rPr>
+              <w:t xml:space="preserve"> </w:t>
+            </w:r>
+            <w:r>
+              <w:rPr>
+                <w:rFonts w:ascii="ComputerModernRoman" w:hAnsi="ComputerModernRoman" w:cs="ComputerModernRoman"/>
+                <w:szCs w:val="26"/>
+              </w:rPr>
+              <w:t>equivariant to shifts in time. Using</w:t>
+            </w:r>
+            <w:r>
+              <w:rPr>
+                <w:rFonts w:ascii="ComputerModernRoman" w:hAnsi="ComputerModernRoman" w:cs="ComputerModernRoman"/>
+                <w:szCs w:val="26"/>
+              </w:rPr>
+              <w:t xml:space="preserve"> </w:t>
+            </w:r>
+            <w:r>
+              <w:rPr>
+                <w:rFonts w:ascii="ComputerModernRoman" w:hAnsi="ComputerModernRoman" w:cs="ComputerModernRoman"/>
+                <w:szCs w:val="26"/>
+              </w:rPr>
+              <w:t>convolution across the frequency</w:t>
+            </w:r>
+            <w:r>
+              <w:rPr>
+                <w:rFonts w:ascii="ComputerModernRoman" w:hAnsi="ComputerModernRoman" w:cs="ComputerModernRoman"/>
+                <w:szCs w:val="26"/>
+              </w:rPr>
+              <w:t xml:space="preserve"> </w:t>
+            </w:r>
+            <w:r>
+              <w:rPr>
+                <w:rFonts w:ascii="ComputerModernRoman" w:hAnsi="ComputerModernRoman" w:cs="ComputerModernRoman"/>
+                <w:szCs w:val="26"/>
+              </w:rPr>
+              <w:t>axis makes the model</w:t>
+            </w:r>
+            <w:r>
+              <w:rPr>
+                <w:rFonts w:ascii="ComputerModernRoman" w:hAnsi="ComputerModernRoman" w:cs="ComputerModernRoman"/>
+                <w:szCs w:val="26"/>
+              </w:rPr>
+              <w:t xml:space="preserve"> </w:t>
+            </w:r>
+            <w:r>
+              <w:rPr>
+                <w:rFonts w:ascii="ComputerModernRoman" w:hAnsi="ComputerModernRoman" w:cs="ComputerModernRoman"/>
+                <w:szCs w:val="26"/>
+              </w:rPr>
+              <w:t>equivariant to frequency, so that</w:t>
+            </w:r>
+            <w:r>
+              <w:rPr>
+                <w:rFonts w:ascii="ComputerModernRoman" w:hAnsi="ComputerModernRoman" w:cs="ComputerModernRoman"/>
+                <w:szCs w:val="26"/>
+              </w:rPr>
+              <w:t xml:space="preserve"> </w:t>
+            </w:r>
+            <w:r>
+              <w:rPr>
+                <w:rFonts w:ascii="ComputerModernRoman" w:hAnsi="ComputerModernRoman" w:cs="ComputerModernRoman"/>
+                <w:szCs w:val="26"/>
+              </w:rPr>
+              <w:t>the same melody played in a different</w:t>
+            </w:r>
+            <w:r>
+              <w:rPr>
+                <w:rFonts w:ascii="ComputerModernRoman" w:hAnsi="ComputerModernRoman" w:cs="ComputerModernRoman"/>
+                <w:szCs w:val="26"/>
+              </w:rPr>
+              <w:t xml:space="preserve"> </w:t>
+            </w:r>
+            <w:r>
+              <w:rPr>
+                <w:rFonts w:ascii="ComputerModernRoman" w:hAnsi="ComputerModernRoman" w:cs="ComputerModernRoman"/>
+                <w:szCs w:val="26"/>
+              </w:rPr>
+              <w:t>octave produces the same</w:t>
+            </w:r>
+            <w:r>
+              <w:rPr>
+                <w:rFonts w:ascii="ComputerModernRoman" w:hAnsi="ComputerModernRoman" w:cs="ComputerModernRoman"/>
+                <w:szCs w:val="26"/>
+              </w:rPr>
+              <w:t xml:space="preserve"> </w:t>
+            </w:r>
+            <w:r>
+              <w:rPr>
+                <w:rFonts w:ascii="ComputerModernRoman" w:hAnsi="ComputerModernRoman" w:cs="ComputerModernRoman"/>
+                <w:szCs w:val="26"/>
+              </w:rPr>
+              <w:t>representation but at a different</w:t>
+            </w:r>
+            <w:r>
+              <w:rPr>
+                <w:rFonts w:ascii="ComputerModernRoman" w:hAnsi="ComputerModernRoman" w:cs="ComputerModernRoman"/>
+                <w:szCs w:val="26"/>
+              </w:rPr>
+              <w:t xml:space="preserve"> </w:t>
+            </w:r>
+            <w:r>
+              <w:rPr>
+                <w:rFonts w:ascii="ComputerModernRoman" w:hAnsi="ComputerModernRoman" w:cs="ComputerModernRoman"/>
+                <w:szCs w:val="26"/>
+              </w:rPr>
+              <w:t>height in the network’s output.</w:t>
+            </w:r>
+          </w:p>
+        </w:tc>
+        <w:tc>
+          <w:tcPr>
+            <w:tcW w:w="4585" w:type="dxa"/>
+          </w:tcPr>
+          <w:p>
+            <w:pPr>
+              <w:autoSpaceDE w:val="0"/>
+              <w:autoSpaceDN w:val="0"/>
+              <w:adjustRightInd w:val="0"/>
+              <w:jc w:val="both"/>
+              <w:rPr>
+                <w:rFonts w:ascii="ComputerModernRoman" w:hAnsi="ComputerModernRoman" w:cs="ComputerModernRoman"/>
+                <w:szCs w:val="26"/>
+              </w:rPr>
+            </w:pPr>
+            <w:r>
+              <w:rPr>
+                <w:rFonts w:ascii="ComputerModernRoman" w:hAnsi="ComputerModernRoman" w:cs="ComputerModernRoman"/>
+                <w:szCs w:val="26"/>
+              </w:rPr>
+              <w:t>Color image data: One channel</w:t>
+            </w:r>
+            <w:r>
+              <w:rPr>
+                <w:rFonts w:ascii="ComputerModernRoman" w:hAnsi="ComputerModernRoman" w:cs="ComputerModernRoman"/>
+                <w:szCs w:val="26"/>
+              </w:rPr>
+              <w:t xml:space="preserve"> </w:t>
+            </w:r>
+            <w:r>
+              <w:rPr>
+                <w:rFonts w:ascii="ComputerModernRoman" w:hAnsi="ComputerModernRoman" w:cs="ComputerModernRoman"/>
+                <w:szCs w:val="26"/>
+              </w:rPr>
+              <w:t>contains the red pixels, one the</w:t>
+            </w:r>
+            <w:r>
+              <w:rPr>
+                <w:rFonts w:ascii="ComputerModernRoman" w:hAnsi="ComputerModernRoman" w:cs="ComputerModernRoman"/>
+                <w:szCs w:val="26"/>
+              </w:rPr>
+              <w:t xml:space="preserve"> </w:t>
+            </w:r>
+            <w:r>
+              <w:rPr>
+                <w:rFonts w:ascii="ComputerModernRoman" w:hAnsi="ComputerModernRoman" w:cs="ComputerModernRoman"/>
+                <w:szCs w:val="26"/>
+              </w:rPr>
+              <w:t>green pixels, and one the blue</w:t>
+            </w:r>
+          </w:p>
+          <w:p>
+            <w:pPr>
+              <w:autoSpaceDE w:val="0"/>
+              <w:autoSpaceDN w:val="0"/>
+              <w:adjustRightInd w:val="0"/>
+              <w:jc w:val="both"/>
+              <w:rPr>
+                <w:rFonts w:ascii="ComputerModernRoman" w:hAnsi="ComputerModernRoman" w:cs="ComputerModernRoman"/>
+                <w:szCs w:val="26"/>
+              </w:rPr>
+            </w:pPr>
+            <w:r>
+              <w:rPr>
+                <w:rFonts w:ascii="ComputerModernRoman" w:hAnsi="ComputerModernRoman" w:cs="ComputerModernRoman"/>
+                <w:szCs w:val="26"/>
+              </w:rPr>
+              <w:t>pixels. The convolution kernel</w:t>
+            </w:r>
+            <w:r>
+              <w:rPr>
+                <w:rFonts w:ascii="ComputerModernRoman" w:hAnsi="ComputerModernRoman" w:cs="ComputerModernRoman"/>
+                <w:szCs w:val="26"/>
+              </w:rPr>
+              <w:t xml:space="preserve"> </w:t>
+            </w:r>
+            <w:r>
+              <w:rPr>
+                <w:rFonts w:ascii="ComputerModernRoman" w:hAnsi="ComputerModernRoman" w:cs="ComputerModernRoman"/>
+                <w:szCs w:val="26"/>
+              </w:rPr>
+              <w:t>moves over both the horizontal</w:t>
+            </w:r>
+            <w:r>
+              <w:rPr>
+                <w:rFonts w:ascii="ComputerModernRoman" w:hAnsi="ComputerModernRoman" w:cs="ComputerModernRoman"/>
+                <w:szCs w:val="26"/>
+              </w:rPr>
+              <w:t xml:space="preserve"> </w:t>
+            </w:r>
+            <w:r>
+              <w:rPr>
+                <w:rFonts w:ascii="ComputerModernRoman" w:hAnsi="ComputerModernRoman" w:cs="ComputerModernRoman"/>
+                <w:szCs w:val="26"/>
+              </w:rPr>
+              <w:t>and vertical axes of the image,</w:t>
+            </w:r>
+            <w:r>
+              <w:rPr>
+                <w:rFonts w:ascii="ComputerModernRoman" w:hAnsi="ComputerModernRoman" w:cs="ComputerModernRoman"/>
+                <w:szCs w:val="26"/>
+              </w:rPr>
+              <w:t xml:space="preserve"> </w:t>
+            </w:r>
+            <w:r>
+              <w:rPr>
+                <w:rFonts w:ascii="ComputerModernRoman" w:hAnsi="ComputerModernRoman" w:cs="ComputerModernRoman"/>
+                <w:szCs w:val="26"/>
+              </w:rPr>
+              <w:t>conferring translation equivariance</w:t>
+            </w:r>
+            <w:r>
+              <w:rPr>
+                <w:rFonts w:ascii="ComputerModernRoman" w:hAnsi="ComputerModernRoman" w:cs="ComputerModernRoman"/>
+                <w:szCs w:val="26"/>
+              </w:rPr>
+              <w:t xml:space="preserve"> </w:t>
+            </w:r>
+            <w:r>
+              <w:rPr>
+                <w:rFonts w:ascii="ComputerModernRoman" w:hAnsi="ComputerModernRoman" w:cs="ComputerModernRoman"/>
+                <w:szCs w:val="26"/>
+              </w:rPr>
+              <w:t>in both directions.</w:t>
+            </w:r>
+          </w:p>
+        </w:tc>
+      </w:tr>
+      <w:tr>
+        <w:tc>
+          <w:tcPr>
+            <w:tcW w:w="625" w:type="dxa"/>
+          </w:tcPr>
+          <w:p>
+            <w:pPr>
+              <w:autoSpaceDE w:val="0"/>
+              <w:autoSpaceDN w:val="0"/>
+              <w:adjustRightInd w:val="0"/>
+              <w:jc w:val="both"/>
+              <w:rPr>
+                <w:rFonts w:ascii="ComputerModernRoman" w:hAnsi="ComputerModernRoman" w:cs="ComputerModernRoman"/>
+                <w:szCs w:val="26"/>
+              </w:rPr>
+            </w:pPr>
+            <w:r>
+              <w:rPr>
+                <w:rFonts w:ascii="ComputerModernRoman" w:hAnsi="ComputerModernRoman" w:cs="ComputerModernRoman"/>
+                <w:sz w:val="26"/>
+                <w:szCs w:val="26"/>
+              </w:rPr>
+              <w:t>3-D</w:t>
+            </w:r>
+          </w:p>
+        </w:tc>
+        <w:tc>
+          <w:tcPr>
+            <w:tcW w:w="4140" w:type="dxa"/>
+          </w:tcPr>
+          <w:p>
+            <w:pPr>
+              <w:autoSpaceDE w:val="0"/>
+              <w:autoSpaceDN w:val="0"/>
+              <w:adjustRightInd w:val="0"/>
+              <w:jc w:val="both"/>
+              <w:rPr>
+                <w:rFonts w:ascii="ComputerModernRoman" w:hAnsi="ComputerModernRoman" w:cs="ComputerModernRoman"/>
+                <w:szCs w:val="26"/>
+              </w:rPr>
+            </w:pPr>
+            <w:r>
+              <w:rPr>
+                <w:rFonts w:ascii="ComputerModernRoman" w:hAnsi="ComputerModernRoman" w:cs="ComputerModernRoman"/>
+                <w:szCs w:val="26"/>
+              </w:rPr>
+              <w:t>Volumetric data: A common</w:t>
+            </w:r>
+            <w:r>
+              <w:rPr>
+                <w:rFonts w:ascii="ComputerModernRoman" w:hAnsi="ComputerModernRoman" w:cs="ComputerModernRoman"/>
+                <w:szCs w:val="26"/>
+              </w:rPr>
+              <w:t xml:space="preserve"> </w:t>
+            </w:r>
+            <w:r>
+              <w:rPr>
+                <w:rFonts w:ascii="ComputerModernRoman" w:hAnsi="ComputerModernRoman" w:cs="ComputerModernRoman"/>
+                <w:szCs w:val="26"/>
+              </w:rPr>
+              <w:t>source of this kind of data is medical</w:t>
+            </w:r>
+            <w:r>
+              <w:rPr>
+                <w:rFonts w:ascii="ComputerModernRoman" w:hAnsi="ComputerModernRoman" w:cs="ComputerModernRoman"/>
+                <w:szCs w:val="26"/>
+              </w:rPr>
+              <w:t xml:space="preserve"> </w:t>
+            </w:r>
+            <w:r>
+              <w:rPr>
+                <w:rFonts w:ascii="ComputerModernRoman" w:hAnsi="ComputerModernRoman" w:cs="ComputerModernRoman"/>
+                <w:szCs w:val="26"/>
+              </w:rPr>
+              <w:t>imaging technology, such as</w:t>
+            </w:r>
+            <w:r>
+              <w:rPr>
+                <w:rFonts w:ascii="ComputerModernRoman" w:hAnsi="ComputerModernRoman" w:cs="ComputerModernRoman"/>
+                <w:szCs w:val="26"/>
+              </w:rPr>
+              <w:t xml:space="preserve"> </w:t>
+            </w:r>
+            <w:r>
+              <w:rPr>
+                <w:rFonts w:ascii="ComputerModernRoman" w:hAnsi="ComputerModernRoman" w:cs="ComputerModernRoman"/>
+                <w:szCs w:val="26"/>
+              </w:rPr>
+              <w:t>CT scans.</w:t>
+            </w:r>
+          </w:p>
+        </w:tc>
+        <w:tc>
+          <w:tcPr>
+            <w:tcW w:w="4585" w:type="dxa"/>
+          </w:tcPr>
+          <w:p>
+            <w:pPr>
+              <w:autoSpaceDE w:val="0"/>
+              <w:autoSpaceDN w:val="0"/>
+              <w:adjustRightInd w:val="0"/>
+              <w:jc w:val="both"/>
+              <w:rPr>
+                <w:rFonts w:ascii="ComputerModernRoman" w:hAnsi="ComputerModernRoman" w:cs="ComputerModernRoman"/>
+                <w:szCs w:val="26"/>
+              </w:rPr>
+            </w:pPr>
+            <w:r>
+              <w:rPr>
+                <w:rFonts w:ascii="ComputerModernRoman" w:hAnsi="ComputerModernRoman" w:cs="ComputerModernRoman"/>
+                <w:szCs w:val="26"/>
+              </w:rPr>
+              <w:t>Color video data: One axis corresponds</w:t>
+            </w:r>
+            <w:r>
+              <w:rPr>
+                <w:rFonts w:ascii="ComputerModernRoman" w:hAnsi="ComputerModernRoman" w:cs="ComputerModernRoman"/>
+                <w:szCs w:val="26"/>
+              </w:rPr>
+              <w:t xml:space="preserve"> </w:t>
+            </w:r>
+            <w:r>
+              <w:rPr>
+                <w:rFonts w:ascii="ComputerModernRoman" w:hAnsi="ComputerModernRoman" w:cs="ComputerModernRoman"/>
+                <w:szCs w:val="26"/>
+              </w:rPr>
+              <w:t>to time, one to the height</w:t>
+            </w:r>
+            <w:r>
+              <w:rPr>
+                <w:rFonts w:ascii="ComputerModernRoman" w:hAnsi="ComputerModernRoman" w:cs="ComputerModernRoman"/>
+                <w:szCs w:val="26"/>
+              </w:rPr>
+              <w:t xml:space="preserve"> </w:t>
+            </w:r>
+            <w:r>
+              <w:rPr>
+                <w:rFonts w:ascii="ComputerModernRoman" w:hAnsi="ComputerModernRoman" w:cs="ComputerModernRoman"/>
+                <w:szCs w:val="26"/>
+              </w:rPr>
+              <w:t>of the video frame, and one to</w:t>
+            </w:r>
+          </w:p>
+          <w:p>
+            <w:pPr>
+              <w:autoSpaceDE w:val="0"/>
+              <w:autoSpaceDN w:val="0"/>
+              <w:adjustRightInd w:val="0"/>
+              <w:jc w:val="both"/>
+              <w:rPr>
+                <w:rFonts w:ascii="ComputerModernRoman" w:hAnsi="ComputerModernRoman" w:cs="ComputerModernRoman"/>
+                <w:szCs w:val="26"/>
+              </w:rPr>
+            </w:pPr>
+            <w:r>
+              <w:rPr>
+                <w:rFonts w:ascii="ComputerModernRoman" w:hAnsi="ComputerModernRoman" w:cs="ComputerModernRoman"/>
+                <w:szCs w:val="26"/>
+              </w:rPr>
+              <w:t>the width of the video frame.</w:t>
+            </w:r>
+          </w:p>
+        </w:tc>
+      </w:tr>
+    </w:tbl>
+    <w:p>
+      <w:pPr>
+        <w:autoSpaceDE w:val="0"/>
+        <w:autoSpaceDN w:val="0"/>
+        <w:adjustRightInd w:val="0"/>
+        <w:spacing w:after="0" w:line="240" w:lineRule="auto"/>
+        <w:jc w:val="center"/>
+        <w:rPr>
+          <w:rFonts w:ascii="ComputerModernRoman" w:hAnsi="ComputerModernRoman" w:cs="ComputerModernRoman"/>
+          <w:i/>
+          <w:szCs w:val="26"/>
+        </w:rPr>
+      </w:pPr>
+      <w:r>
+        <w:rPr>
+          <w:rFonts w:ascii="ComputerModernRoman" w:hAnsi="ComputerModernRoman" w:cs="ComputerModernRoman"/>
+          <w:b/>
+          <w:sz w:val="24"/>
+          <w:szCs w:val="26"/>
+          <w:u w:val="single"/>
+        </w:rPr>
+        <w:t>Table 1</w:t>
+      </w:r>
+      <w:r>
+        <w:rPr>
+          <w:rFonts w:ascii="ComputerModernRoman" w:hAnsi="ComputerModernRoman" w:cs="ComputerModernRoman"/>
+          <w:i/>
+          <w:szCs w:val="26"/>
+        </w:rPr>
+        <w:t>: Examples of different formats of data that can be used with convolutional networks.</w:t>
+      </w:r>
+    </w:p>
+    <w:p>
+      <w:pPr>
+        <w:autoSpaceDE w:val="0"/>
+        <w:autoSpaceDN w:val="0"/>
+        <w:adjustRightInd w:val="0"/>
+        <w:spacing w:after="0" w:line="240" w:lineRule="auto"/>
+        <w:jc w:val="both"/>
+        <w:rPr>
+          <w:rFonts w:ascii="ComputerModernRoman" w:hAnsi="ComputerModernRoman" w:cs="ComputerModernRoman"/>
+          <w:szCs w:val="26"/>
+        </w:rPr>
+      </w:pPr>
     </w:p>
     <w:p>
       <w:pPr>
@@ -6180,6 +7592,7 @@
           <w:rFonts w:ascii="ComputerModernRoman" w:hAnsi="ComputerModernRoman" w:cs="ComputerModernRoman"/>
           <w:szCs w:val="26"/>
         </w:rPr>
+        <w:lastRenderedPageBreak/>
         <w:t>Typically, the most expensive part of convolutional network training is learning the features. The output layer is usually relatively inexpensive due to the small number of features provided as input to this layer after passing through several layers of pooling. When performing supervised training with gradient descent, every gradient step requires a complete run of forward propagation and backward propagation</w:t>
       </w:r>
     </w:p>
@@ -6205,7 +7618,6 @@
           <w:rFonts w:ascii="ComputerModernRoman" w:hAnsi="ComputerModernRoman" w:cs="ComputerModernRoman"/>
           <w:szCs w:val="26"/>
         </w:rPr>
-        <w:lastRenderedPageBreak/>
         <w:t>through the entire network. One way to reduce the cost of convolutional network training is to use features that are not trained in a supervised fashion.</w:t>
       </w:r>
     </w:p>
@@ -6602,8 +8014,6 @@
           <w:u w:val="single"/>
         </w:rPr>
       </w:pPr>
-      <w:bookmarkStart w:id="1" w:name="_GoBack"/>
-      <w:bookmarkEnd w:id="1"/>
       <w:r>
         <w:rPr>
           <w:b/>
@@ -6640,7 +8050,7 @@
 </file>
 
 <file path=word/endnotes.xml><?xml version="1.0" encoding="utf-8"?>
-<w:endnotes xmlns:wpc="http://schemas.microsoft.com/office/word/2010/wordprocessingCanvas" xmlns:cx="http://schemas.microsoft.com/office/drawing/2014/chartex" xmlns:cx1="http://schemas.microsoft.com/office/drawing/2015/9/8/chartex" xmlns:cx2="http://schemas.microsoft.com/office/drawing/2015/10/21/chartex" xmlns:cx3="http://schemas.microsoft.com/office/drawing/2016/5/9/chartex" xmlns:cx4="http://schemas.microsoft.com/office/drawing/2016/5/10/chartex" xmlns:cx5="http://schemas.microsoft.com/office/drawing/2016/5/11/chartex" xmlns:cx6="http://schemas.microsoft.com/office/drawing/2016/5/12/chartex" xmlns:cx7="http://schemas.microsoft.com/office/drawing/2016/5/13/chartex" xmlns:cx8="http://schemas.microsoft.com/office/drawing/2016/5/14/chartex" xmlns:mc="http://schemas.openxmlformats.org/markup-compatibility/2006" xmlns:aink="http://schemas.microsoft.com/office/drawing/2016/ink" xmlns:am3d="http://schemas.microsoft.com/office/drawing/2017/model3d" xmlns:o="urn:schemas-microsoft-com:office:office" xmlns:r="http://schemas.openxmlformats.org/officeDocument/2006/relationships" xmlns:m="http://schemas.openxmlformats.org/officeDocument/2006/math" xmlns:v="urn:schemas-microsoft-com:vml" xmlns:wp14="http://schemas.microsoft.com/office/word/2010/wordprocessingDrawing" xmlns:wp="http://schemas.openxmlformats.org/drawingml/2006/wordprocessingDrawing" xmlns:w10="urn:schemas-microsoft-com:office:word" xmlns:w="http://schemas.openxmlformats.org/wordprocessingml/2006/main" xmlns:w14="http://schemas.microsoft.com/office/word/2010/wordml" xmlns:w15="http://schemas.microsoft.com/office/word/2012/wordml" xmlns:w16se="http://schemas.microsoft.com/office/word/2015/wordml/symex" xmlns:wpg="http://schemas.microsoft.com/office/word/2010/wordprocessingGroup" xmlns:wpi="http://schemas.microsoft.com/office/word/2010/wordprocessingInk" xmlns:wne="http://schemas.microsoft.com/office/word/2006/wordml" xmlns:wps="http://schemas.microsoft.com/office/word/2010/wordprocessingShape" mc:Ignorable="w14 w15 w16se wp14">
+<w:endnotes xmlns:wpc="http://schemas.microsoft.com/office/word/2010/wordprocessingCanvas" xmlns:cx="http://schemas.microsoft.com/office/drawing/2014/chartex" xmlns:cx1="http://schemas.microsoft.com/office/drawing/2015/9/8/chartex" xmlns:cx2="http://schemas.microsoft.com/office/drawing/2015/10/21/chartex" xmlns:cx3="http://schemas.microsoft.com/office/drawing/2016/5/9/chartex" xmlns:cx4="http://schemas.microsoft.com/office/drawing/2016/5/10/chartex" xmlns:cx5="http://schemas.microsoft.com/office/drawing/2016/5/11/chartex" xmlns:cx6="http://schemas.microsoft.com/office/drawing/2016/5/12/chartex" xmlns:cx7="http://schemas.microsoft.com/office/drawing/2016/5/13/chartex" xmlns:cx8="http://schemas.microsoft.com/office/drawing/2016/5/14/chartex" xmlns:mc="http://schemas.openxmlformats.org/markup-compatibility/2006" xmlns:aink="http://schemas.microsoft.com/office/drawing/2016/ink" xmlns:am3d="http://schemas.microsoft.com/office/drawing/2017/model3d" xmlns:o="urn:schemas-microsoft-com:office:office" xmlns:r="http://schemas.openxmlformats.org/officeDocument/2006/relationships" xmlns:m="http://schemas.openxmlformats.org/officeDocument/2006/math" xmlns:v="urn:schemas-microsoft-com:vml" xmlns:wp14="http://schemas.microsoft.com/office/word/2010/wordprocessingDrawing" xmlns:wp="http://schemas.openxmlformats.org/drawingml/2006/wordprocessingDrawing" xmlns:w10="urn:schemas-microsoft-com:office:word" xmlns:w="http://schemas.openxmlformats.org/wordprocessingml/2006/main" xmlns:w14="http://schemas.microsoft.com/office/word/2010/wordml" xmlns:w15="http://schemas.microsoft.com/office/word/2012/wordml" xmlns:w16cid="http://schemas.microsoft.com/office/word/2016/wordml/cid" xmlns:w16se="http://schemas.microsoft.com/office/word/2015/wordml/symex" xmlns:wpg="http://schemas.microsoft.com/office/word/2010/wordprocessingGroup" xmlns:wpi="http://schemas.microsoft.com/office/word/2010/wordprocessingInk" xmlns:wne="http://schemas.microsoft.com/office/word/2006/wordml" xmlns:wps="http://schemas.microsoft.com/office/word/2010/wordprocessingShape" mc:Ignorable="w14 w15 w16se w16cid wp14">
   <w:endnote w:type="separator" w:id="-1">
     <w:p>
       <w:pPr>
@@ -6665,7 +8075,7 @@
 </file>
 
 <file path=word/footnotes.xml><?xml version="1.0" encoding="utf-8"?>
-<w:footnotes xmlns:wpc="http://schemas.microsoft.com/office/word/2010/wordprocessingCanvas" xmlns:cx="http://schemas.microsoft.com/office/drawing/2014/chartex" xmlns:cx1="http://schemas.microsoft.com/office/drawing/2015/9/8/chartex" xmlns:cx2="http://schemas.microsoft.com/office/drawing/2015/10/21/chartex" xmlns:cx3="http://schemas.microsoft.com/office/drawing/2016/5/9/chartex" xmlns:cx4="http://schemas.microsoft.com/office/drawing/2016/5/10/chartex" xmlns:cx5="http://schemas.microsoft.com/office/drawing/2016/5/11/chartex" xmlns:cx6="http://schemas.microsoft.com/office/drawing/2016/5/12/chartex" xmlns:cx7="http://schemas.microsoft.com/office/drawing/2016/5/13/chartex" xmlns:cx8="http://schemas.microsoft.com/office/drawing/2016/5/14/chartex" xmlns:mc="http://schemas.openxmlformats.org/markup-compatibility/2006" xmlns:aink="http://schemas.microsoft.com/office/drawing/2016/ink" xmlns:am3d="http://schemas.microsoft.com/office/drawing/2017/model3d" xmlns:o="urn:schemas-microsoft-com:office:office" xmlns:r="http://schemas.openxmlformats.org/officeDocument/2006/relationships" xmlns:m="http://schemas.openxmlformats.org/officeDocument/2006/math" xmlns:v="urn:schemas-microsoft-com:vml" xmlns:wp14="http://schemas.microsoft.com/office/word/2010/wordprocessingDrawing" xmlns:wp="http://schemas.openxmlformats.org/drawingml/2006/wordprocessingDrawing" xmlns:w10="urn:schemas-microsoft-com:office:word" xmlns:w="http://schemas.openxmlformats.org/wordprocessingml/2006/main" xmlns:w14="http://schemas.microsoft.com/office/word/2010/wordml" xmlns:w15="http://schemas.microsoft.com/office/word/2012/wordml" xmlns:w16se="http://schemas.microsoft.com/office/word/2015/wordml/symex" xmlns:wpg="http://schemas.microsoft.com/office/word/2010/wordprocessingGroup" xmlns:wpi="http://schemas.microsoft.com/office/word/2010/wordprocessingInk" xmlns:wne="http://schemas.microsoft.com/office/word/2006/wordml" xmlns:wps="http://schemas.microsoft.com/office/word/2010/wordprocessingShape" mc:Ignorable="w14 w15 w16se wp14">
+<w:footnotes xmlns:wpc="http://schemas.microsoft.com/office/word/2010/wordprocessingCanvas" xmlns:cx="http://schemas.microsoft.com/office/drawing/2014/chartex" xmlns:cx1="http://schemas.microsoft.com/office/drawing/2015/9/8/chartex" xmlns:cx2="http://schemas.microsoft.com/office/drawing/2015/10/21/chartex" xmlns:cx3="http://schemas.microsoft.com/office/drawing/2016/5/9/chartex" xmlns:cx4="http://schemas.microsoft.com/office/drawing/2016/5/10/chartex" xmlns:cx5="http://schemas.microsoft.com/office/drawing/2016/5/11/chartex" xmlns:cx6="http://schemas.microsoft.com/office/drawing/2016/5/12/chartex" xmlns:cx7="http://schemas.microsoft.com/office/drawing/2016/5/13/chartex" xmlns:cx8="http://schemas.microsoft.com/office/drawing/2016/5/14/chartex" xmlns:mc="http://schemas.openxmlformats.org/markup-compatibility/2006" xmlns:aink="http://schemas.microsoft.com/office/drawing/2016/ink" xmlns:am3d="http://schemas.microsoft.com/office/drawing/2017/model3d" xmlns:o="urn:schemas-microsoft-com:office:office" xmlns:r="http://schemas.openxmlformats.org/officeDocument/2006/relationships" xmlns:m="http://schemas.openxmlformats.org/officeDocument/2006/math" xmlns:v="urn:schemas-microsoft-com:vml" xmlns:wp14="http://schemas.microsoft.com/office/word/2010/wordprocessingDrawing" xmlns:wp="http://schemas.openxmlformats.org/drawingml/2006/wordprocessingDrawing" xmlns:w10="urn:schemas-microsoft-com:office:word" xmlns:w="http://schemas.openxmlformats.org/wordprocessingml/2006/main" xmlns:w14="http://schemas.microsoft.com/office/word/2010/wordml" xmlns:w15="http://schemas.microsoft.com/office/word/2012/wordml" xmlns:w16cid="http://schemas.microsoft.com/office/word/2016/wordml/cid" xmlns:w16se="http://schemas.microsoft.com/office/word/2015/wordml/symex" xmlns:wpg="http://schemas.microsoft.com/office/word/2010/wordprocessingGroup" xmlns:wpi="http://schemas.microsoft.com/office/word/2010/wordprocessingInk" xmlns:wne="http://schemas.microsoft.com/office/word/2006/wordml" xmlns:wps="http://schemas.microsoft.com/office/word/2010/wordprocessingShape" mc:Ignorable="w14 w15 w16se w16cid wp14">
   <w:footnote w:type="separator" w:id="-1">
     <w:p>
       <w:pPr>
@@ -6690,7 +8100,7 @@
 </file>
 
 <file path=word/numbering.xml><?xml version="1.0" encoding="utf-8"?>
-<w:numbering xmlns:wpc="http://schemas.microsoft.com/office/word/2010/wordprocessingCanvas" xmlns:cx="http://schemas.microsoft.com/office/drawing/2014/chartex" xmlns:cx1="http://schemas.microsoft.com/office/drawing/2015/9/8/chartex" xmlns:cx2="http://schemas.microsoft.com/office/drawing/2015/10/21/chartex" xmlns:cx3="http://schemas.microsoft.com/office/drawing/2016/5/9/chartex" xmlns:cx4="http://schemas.microsoft.com/office/drawing/2016/5/10/chartex" xmlns:cx5="http://schemas.microsoft.com/office/drawing/2016/5/11/chartex" xmlns:cx6="http://schemas.microsoft.com/office/drawing/2016/5/12/chartex" xmlns:cx7="http://schemas.microsoft.com/office/drawing/2016/5/13/chartex" xmlns:cx8="http://schemas.microsoft.com/office/drawing/2016/5/14/chartex" xmlns:mc="http://schemas.openxmlformats.org/markup-compatibility/2006" xmlns:aink="http://schemas.microsoft.com/office/drawing/2016/ink" xmlns:am3d="http://schemas.microsoft.com/office/drawing/2017/model3d" xmlns:o="urn:schemas-microsoft-com:office:office" xmlns:r="http://schemas.openxmlformats.org/officeDocument/2006/relationships" xmlns:m="http://schemas.openxmlformats.org/officeDocument/2006/math" xmlns:v="urn:schemas-microsoft-com:vml" xmlns:wp14="http://schemas.microsoft.com/office/word/2010/wordprocessingDrawing" xmlns:wp="http://schemas.openxmlformats.org/drawingml/2006/wordprocessingDrawing" xmlns:w10="urn:schemas-microsoft-com:office:word" xmlns:w="http://schemas.openxmlformats.org/wordprocessingml/2006/main" xmlns:w14="http://schemas.microsoft.com/office/word/2010/wordml" xmlns:w15="http://schemas.microsoft.com/office/word/2012/wordml" xmlns:w16se="http://schemas.microsoft.com/office/word/2015/wordml/symex" xmlns:wpg="http://schemas.microsoft.com/office/word/2010/wordprocessingGroup" xmlns:wpi="http://schemas.microsoft.com/office/word/2010/wordprocessingInk" xmlns:wne="http://schemas.microsoft.com/office/word/2006/wordml" xmlns:wps="http://schemas.microsoft.com/office/word/2010/wordprocessingShape" mc:Ignorable="w14 w15 w16se wp14">
+<w:numbering xmlns:wpc="http://schemas.microsoft.com/office/word/2010/wordprocessingCanvas" xmlns:cx="http://schemas.microsoft.com/office/drawing/2014/chartex" xmlns:cx1="http://schemas.microsoft.com/office/drawing/2015/9/8/chartex" xmlns:cx2="http://schemas.microsoft.com/office/drawing/2015/10/21/chartex" xmlns:cx3="http://schemas.microsoft.com/office/drawing/2016/5/9/chartex" xmlns:cx4="http://schemas.microsoft.com/office/drawing/2016/5/10/chartex" xmlns:cx5="http://schemas.microsoft.com/office/drawing/2016/5/11/chartex" xmlns:cx6="http://schemas.microsoft.com/office/drawing/2016/5/12/chartex" xmlns:cx7="http://schemas.microsoft.com/office/drawing/2016/5/13/chartex" xmlns:cx8="http://schemas.microsoft.com/office/drawing/2016/5/14/chartex" xmlns:mc="http://schemas.openxmlformats.org/markup-compatibility/2006" xmlns:aink="http://schemas.microsoft.com/office/drawing/2016/ink" xmlns:am3d="http://schemas.microsoft.com/office/drawing/2017/model3d" xmlns:o="urn:schemas-microsoft-com:office:office" xmlns:r="http://schemas.openxmlformats.org/officeDocument/2006/relationships" xmlns:m="http://schemas.openxmlformats.org/officeDocument/2006/math" xmlns:v="urn:schemas-microsoft-com:vml" xmlns:wp14="http://schemas.microsoft.com/office/word/2010/wordprocessingDrawing" xmlns:wp="http://schemas.openxmlformats.org/drawingml/2006/wordprocessingDrawing" xmlns:w10="urn:schemas-microsoft-com:office:word" xmlns:w="http://schemas.openxmlformats.org/wordprocessingml/2006/main" xmlns:w14="http://schemas.microsoft.com/office/word/2010/wordml" xmlns:w15="http://schemas.microsoft.com/office/word/2012/wordml" xmlns:w16cid="http://schemas.microsoft.com/office/word/2016/wordml/cid" xmlns:w16se="http://schemas.microsoft.com/office/word/2015/wordml/symex" xmlns:wpg="http://schemas.microsoft.com/office/word/2010/wordprocessingGroup" xmlns:wpi="http://schemas.microsoft.com/office/word/2010/wordprocessingInk" xmlns:wne="http://schemas.microsoft.com/office/word/2006/wordml" xmlns:wps="http://schemas.microsoft.com/office/word/2010/wordprocessingShape" mc:Ignorable="w14 w15 w16se w16cid wp14">
   <w:abstractNum w:abstractNumId="0" w15:restartNumberingAfterBreak="0">
     <w:nsid w:val="00766ABD"/>
     <w:multiLevelType w:val="hybridMultilevel"/>
@@ -10131,7 +11541,7 @@
 </file>
 
 <file path=word/styles.xml><?xml version="1.0" encoding="utf-8"?>
-<w:styles xmlns:mc="http://schemas.openxmlformats.org/markup-compatibility/2006" xmlns:r="http://schemas.openxmlformats.org/officeDocument/2006/relationships" xmlns:w="http://schemas.openxmlformats.org/wordprocessingml/2006/main" xmlns:w14="http://schemas.microsoft.com/office/word/2010/wordml" xmlns:w15="http://schemas.microsoft.com/office/word/2012/wordml" xmlns:w16se="http://schemas.microsoft.com/office/word/2015/wordml/symex" mc:Ignorable="w14 w15 w16se">
+<w:styles xmlns:mc="http://schemas.openxmlformats.org/markup-compatibility/2006" xmlns:r="http://schemas.openxmlformats.org/officeDocument/2006/relationships" xmlns:w="http://schemas.openxmlformats.org/wordprocessingml/2006/main" xmlns:w14="http://schemas.microsoft.com/office/word/2010/wordml" xmlns:w15="http://schemas.microsoft.com/office/word/2012/wordml" xmlns:w16cid="http://schemas.microsoft.com/office/word/2016/wordml/cid" xmlns:w16se="http://schemas.microsoft.com/office/word/2015/wordml/symex" mc:Ignorable="w14 w15 w16se w16cid">
   <w:docDefaults>
     <w:rPrDefault>
       <w:rPr>
@@ -10599,6 +12009,25 @@
       <w:color w:val="808080"/>
     </w:rPr>
   </w:style>
+  <w:style w:type="table" w:styleId="TableGrid">
+    <w:name w:val="Table Grid"/>
+    <w:basedOn w:val="TableNormal"/>
+    <w:uiPriority w:val="39"/>
+    <w:rsid w:val="00A911C5"/>
+    <w:pPr>
+      <w:spacing w:after="0" w:line="240" w:lineRule="auto"/>
+    </w:pPr>
+    <w:tblPr>
+      <w:tblBorders>
+        <w:top w:val="single" w:sz="4" w:space="0" w:color="auto"/>
+        <w:left w:val="single" w:sz="4" w:space="0" w:color="auto"/>
+        <w:bottom w:val="single" w:sz="4" w:space="0" w:color="auto"/>
+        <w:right w:val="single" w:sz="4" w:space="0" w:color="auto"/>
+        <w:insideH w:val="single" w:sz="4" w:space="0" w:color="auto"/>
+        <w:insideV w:val="single" w:sz="4" w:space="0" w:color="auto"/>
+      </w:tblBorders>
+    </w:tblPr>
+  </w:style>
 </w:styles>
 </file>
 
@@ -10868,7 +12297,7 @@
 </file>
 
 <file path=customXml/itemProps1.xml><?xml version="1.0" encoding="utf-8"?>
-<ds:datastoreItem xmlns:ds="http://schemas.openxmlformats.org/officeDocument/2006/customXml" ds:itemID="{785C7913-8EAF-461E-85E1-FFD2F2ABE426}">
+<ds:datastoreItem xmlns:ds="http://schemas.openxmlformats.org/officeDocument/2006/customXml" ds:itemID="{4CE3029F-4567-4385-8981-36B8E855ED3E}">
   <ds:schemaRefs>
     <ds:schemaRef ds:uri="http://schemas.openxmlformats.org/officeDocument/2006/bibliography"/>
   </ds:schemaRefs>

</xml_diff>